<commit_message>
Separe los archivos PseInt de los word
</commit_message>
<xml_diff>
--- a/SOLUCION_MATRICES/Ejercicio 7.docx
+++ b/SOLUCION_MATRICES/Ejercicio 7.docx
@@ -101,95 +101,563 @@
           <w:lang w:val="es-MX"/>
         </w:rPr>
       </w:pPr>
-      <w:r>
-        <w:rPr>
-          <w:noProof/>
-          <w:lang w:val="es-MX"/>
-        </w:rPr>
-        <w:drawing>
-          <wp:inline distT="0" distB="0" distL="0" distR="0" wp14:anchorId="7158DFC2" wp14:editId="22DC0D86">
-            <wp:extent cx="5400040" cy="3105785"/>
-            <wp:effectExtent l="0" t="0" r="0" b="0"/>
-            <wp:docPr id="667961876" name="Imagen 1"/>
-            <wp:cNvGraphicFramePr>
-              <a:graphicFrameLocks xmlns:a="http://schemas.openxmlformats.org/drawingml/2006/main" noChangeAspect="1"/>
-            </wp:cNvGraphicFramePr>
-            <a:graphic xmlns:a="http://schemas.openxmlformats.org/drawingml/2006/main">
-              <a:graphicData uri="http://schemas.openxmlformats.org/drawingml/2006/picture">
-                <pic:pic xmlns:pic="http://schemas.openxmlformats.org/drawingml/2006/picture">
-                  <pic:nvPicPr>
-                    <pic:cNvPr id="667961876" name=""/>
-                    <pic:cNvPicPr/>
-                  </pic:nvPicPr>
-                  <pic:blipFill>
-                    <a:blip r:embed="rId5"/>
-                    <a:stretch>
-                      <a:fillRect/>
-                    </a:stretch>
-                  </pic:blipFill>
-                  <pic:spPr>
-                    <a:xfrm>
-                      <a:off x="0" y="0"/>
-                      <a:ext cx="5400040" cy="3105785"/>
-                    </a:xfrm>
-                    <a:prstGeom prst="rect">
-                      <a:avLst/>
-                    </a:prstGeom>
-                  </pic:spPr>
-                </pic:pic>
-              </a:graphicData>
-            </a:graphic>
-          </wp:inline>
-        </w:drawing>
-      </w:r>
-    </w:p>
-    <w:p>
-      <w:pPr>
-        <w:rPr>
-          <w:lang w:val="es-MX"/>
-        </w:rPr>
-      </w:pPr>
-      <w:r>
-        <w:rPr>
-          <w:noProof/>
-          <w:lang w:val="es-MX"/>
-        </w:rPr>
-        <w:drawing>
-          <wp:inline distT="0" distB="0" distL="0" distR="0" wp14:anchorId="6D2B9480" wp14:editId="4A5E231C">
-            <wp:extent cx="5400040" cy="1851660"/>
-            <wp:effectExtent l="0" t="0" r="0" b="0"/>
-            <wp:docPr id="119960522" name="Imagen 1"/>
-            <wp:cNvGraphicFramePr>
-              <a:graphicFrameLocks xmlns:a="http://schemas.openxmlformats.org/drawingml/2006/main" noChangeAspect="1"/>
-            </wp:cNvGraphicFramePr>
-            <a:graphic xmlns:a="http://schemas.openxmlformats.org/drawingml/2006/main">
-              <a:graphicData uri="http://schemas.openxmlformats.org/drawingml/2006/picture">
-                <pic:pic xmlns:pic="http://schemas.openxmlformats.org/drawingml/2006/picture">
-                  <pic:nvPicPr>
-                    <pic:cNvPr id="119960522" name=""/>
-                    <pic:cNvPicPr/>
-                  </pic:nvPicPr>
-                  <pic:blipFill>
-                    <a:blip r:embed="rId6"/>
-                    <a:stretch>
-                      <a:fillRect/>
-                    </a:stretch>
-                  </pic:blipFill>
-                  <pic:spPr>
-                    <a:xfrm>
-                      <a:off x="0" y="0"/>
-                      <a:ext cx="5400040" cy="1851660"/>
-                    </a:xfrm>
-                    <a:prstGeom prst="rect">
-                      <a:avLst/>
-                    </a:prstGeom>
-                  </pic:spPr>
-                </pic:pic>
-              </a:graphicData>
-            </a:graphic>
-          </wp:inline>
-        </w:drawing>
-      </w:r>
+    </w:p>
+    <w:p>
+      <w:pPr>
+        <w:rPr>
+          <w:lang w:val="es-MX"/>
+        </w:rPr>
+      </w:pPr>
+      <w:r>
+        <w:rPr>
+          <w:lang w:val="es-MX"/>
+        </w:rPr>
+        <w:t>Algoritmo Ejercicio07_matrizDiagonal</w:t>
+      </w:r>
+    </w:p>
+    <w:p>
+      <w:pPr>
+        <w:rPr>
+          <w:lang w:val="es-MX"/>
+        </w:rPr>
+      </w:pPr>
+      <w:r>
+        <w:rPr>
+          <w:lang w:val="es-MX"/>
+        </w:rPr>
+        <w:tab/>
+        <w:t>Escribir "Ingresa el tamano de la matriz: "</w:t>
+      </w:r>
+    </w:p>
+    <w:p>
+      <w:pPr>
+        <w:rPr>
+          <w:lang w:val="es-MX"/>
+        </w:rPr>
+      </w:pPr>
+      <w:r>
+        <w:rPr>
+          <w:lang w:val="es-MX"/>
+        </w:rPr>
+        <w:tab/>
+        <w:t>leer matrizSize</w:t>
+      </w:r>
+    </w:p>
+    <w:p>
+      <w:pPr>
+        <w:rPr>
+          <w:lang w:val="es-MX"/>
+        </w:rPr>
+      </w:pPr>
+      <w:r>
+        <w:rPr>
+          <w:lang w:val="es-MX"/>
+        </w:rPr>
+        <w:tab/>
+        <w:t>Dimension matriz[matrizSize, matrizSize]</w:t>
+      </w:r>
+    </w:p>
+    <w:p>
+      <w:pPr>
+        <w:rPr>
+          <w:lang w:val="es-MX"/>
+        </w:rPr>
+      </w:pPr>
+      <w:r>
+        <w:rPr>
+          <w:lang w:val="es-MX"/>
+        </w:rPr>
+        <w:tab/>
+        <w:t>Para i&lt;-1 Hasta matrizSize Con Paso 1 Hacer</w:t>
+      </w:r>
+    </w:p>
+    <w:p>
+      <w:pPr>
+        <w:rPr>
+          <w:lang w:val="es-MX"/>
+        </w:rPr>
+      </w:pPr>
+      <w:r>
+        <w:rPr>
+          <w:lang w:val="es-MX"/>
+        </w:rPr>
+        <w:tab/>
+      </w:r>
+      <w:r>
+        <w:rPr>
+          <w:lang w:val="es-MX"/>
+        </w:rPr>
+        <w:tab/>
+        <w:t>Para j&lt;-1 Hasta matrizSize Con Paso 1 Hacer</w:t>
+      </w:r>
+    </w:p>
+    <w:p>
+      <w:pPr>
+        <w:rPr>
+          <w:lang w:val="es-MX"/>
+        </w:rPr>
+      </w:pPr>
+      <w:r>
+        <w:rPr>
+          <w:lang w:val="es-MX"/>
+        </w:rPr>
+        <w:tab/>
+      </w:r>
+      <w:r>
+        <w:rPr>
+          <w:lang w:val="es-MX"/>
+        </w:rPr>
+        <w:tab/>
+      </w:r>
+      <w:r>
+        <w:rPr>
+          <w:lang w:val="es-MX"/>
+        </w:rPr>
+        <w:tab/>
+        <w:t>matriz[i, j] = Aleatorio(-9, 9)</w:t>
+      </w:r>
+    </w:p>
+    <w:p>
+      <w:pPr>
+        <w:rPr>
+          <w:lang w:val="es-MX"/>
+        </w:rPr>
+      </w:pPr>
+      <w:r>
+        <w:rPr>
+          <w:lang w:val="es-MX"/>
+        </w:rPr>
+        <w:tab/>
+      </w:r>
+      <w:r>
+        <w:rPr>
+          <w:lang w:val="es-MX"/>
+        </w:rPr>
+        <w:tab/>
+      </w:r>
+      <w:r>
+        <w:rPr>
+          <w:lang w:val="es-MX"/>
+        </w:rPr>
+        <w:tab/>
+        <w:t>Escribir "(", matriz[i, j], "] " Sin Saltar</w:t>
+      </w:r>
+    </w:p>
+    <w:p>
+      <w:pPr>
+        <w:rPr>
+          <w:lang w:val="es-MX"/>
+        </w:rPr>
+      </w:pPr>
+      <w:r>
+        <w:rPr>
+          <w:lang w:val="es-MX"/>
+        </w:rPr>
+        <w:tab/>
+      </w:r>
+      <w:r>
+        <w:rPr>
+          <w:lang w:val="es-MX"/>
+        </w:rPr>
+        <w:tab/>
+        <w:t>Fin Para</w:t>
+      </w:r>
+    </w:p>
+    <w:p>
+      <w:pPr>
+        <w:rPr>
+          <w:lang w:val="es-MX"/>
+        </w:rPr>
+      </w:pPr>
+      <w:r>
+        <w:rPr>
+          <w:lang w:val="es-MX"/>
+        </w:rPr>
+        <w:tab/>
+      </w:r>
+      <w:r>
+        <w:rPr>
+          <w:lang w:val="es-MX"/>
+        </w:rPr>
+        <w:tab/>
+        <w:t>Escribir ""</w:t>
+      </w:r>
+    </w:p>
+    <w:p>
+      <w:pPr>
+        <w:rPr>
+          <w:lang w:val="es-MX"/>
+        </w:rPr>
+      </w:pPr>
+      <w:r>
+        <w:rPr>
+          <w:lang w:val="es-MX"/>
+        </w:rPr>
+        <w:tab/>
+        <w:t>Fin Para</w:t>
+      </w:r>
+    </w:p>
+    <w:p>
+      <w:pPr>
+        <w:rPr>
+          <w:lang w:val="es-MX"/>
+        </w:rPr>
+      </w:pPr>
+      <w:r>
+        <w:rPr>
+          <w:lang w:val="es-MX"/>
+        </w:rPr>
+        <w:tab/>
+        <w:t>//Diagonal secundaria:</w:t>
+      </w:r>
+    </w:p>
+    <w:p>
+      <w:pPr>
+        <w:rPr>
+          <w:lang w:val="es-MX"/>
+        </w:rPr>
+      </w:pPr>
+      <w:r>
+        <w:rPr>
+          <w:lang w:val="es-MX"/>
+        </w:rPr>
+        <w:tab/>
+        <w:t>Escribir "Diagonal secundaria: "</w:t>
+      </w:r>
+    </w:p>
+    <w:p>
+      <w:pPr>
+        <w:rPr>
+          <w:lang w:val="es-MX"/>
+        </w:rPr>
+      </w:pPr>
+      <w:r>
+        <w:rPr>
+          <w:lang w:val="es-MX"/>
+        </w:rPr>
+        <w:tab/>
+        <w:t>Para i&lt;-1 Hasta matrizSize Con Paso 1 Hacer</w:t>
+      </w:r>
+    </w:p>
+    <w:p>
+      <w:pPr>
+        <w:rPr>
+          <w:lang w:val="es-MX"/>
+        </w:rPr>
+      </w:pPr>
+      <w:r>
+        <w:rPr>
+          <w:lang w:val="es-MX"/>
+        </w:rPr>
+        <w:tab/>
+      </w:r>
+      <w:r>
+        <w:rPr>
+          <w:lang w:val="es-MX"/>
+        </w:rPr>
+        <w:tab/>
+        <w:t>Escribir "([", matriz[i, matrizSize-i+1], "] " Sin Saltar</w:t>
+      </w:r>
+    </w:p>
+    <w:p>
+      <w:pPr>
+        <w:rPr>
+          <w:lang w:val="es-MX"/>
+        </w:rPr>
+      </w:pPr>
+      <w:r>
+        <w:rPr>
+          <w:lang w:val="es-MX"/>
+        </w:rPr>
+        <w:tab/>
+        <w:t>Fin Para</w:t>
+      </w:r>
+    </w:p>
+    <w:p>
+      <w:pPr>
+        <w:rPr>
+          <w:lang w:val="es-MX"/>
+        </w:rPr>
+      </w:pPr>
+      <w:r>
+        <w:rPr>
+          <w:lang w:val="es-MX"/>
+        </w:rPr>
+        <w:tab/>
+        <w:t>Escribir ""</w:t>
+      </w:r>
+    </w:p>
+    <w:p>
+      <w:pPr>
+        <w:rPr>
+          <w:lang w:val="es-MX"/>
+        </w:rPr>
+      </w:pPr>
+      <w:r>
+        <w:rPr>
+          <w:lang w:val="es-MX"/>
+        </w:rPr>
+        <w:tab/>
+        <w:t>Escribir "Sobre la diagonal secundaria: "</w:t>
+      </w:r>
+    </w:p>
+    <w:p>
+      <w:pPr>
+        <w:rPr>
+          <w:lang w:val="es-MX"/>
+        </w:rPr>
+      </w:pPr>
+      <w:r>
+        <w:rPr>
+          <w:lang w:val="es-MX"/>
+        </w:rPr>
+        <w:tab/>
+        <w:t>Para i&lt;-1 Hasta matrizSize Con Paso 1 Hacer</w:t>
+      </w:r>
+    </w:p>
+    <w:p>
+      <w:pPr>
+        <w:rPr>
+          <w:lang w:val="es-MX"/>
+        </w:rPr>
+      </w:pPr>
+      <w:r>
+        <w:rPr>
+          <w:lang w:val="es-MX"/>
+        </w:rPr>
+        <w:lastRenderedPageBreak/>
+        <w:tab/>
+      </w:r>
+      <w:r>
+        <w:rPr>
+          <w:lang w:val="es-MX"/>
+        </w:rPr>
+        <w:tab/>
+        <w:t>Para j&lt;-1 Hasta matrizSize-i Con Paso 1 Hacer</w:t>
+      </w:r>
+    </w:p>
+    <w:p>
+      <w:pPr>
+        <w:rPr>
+          <w:lang w:val="es-MX"/>
+        </w:rPr>
+      </w:pPr>
+      <w:r>
+        <w:rPr>
+          <w:lang w:val="es-MX"/>
+        </w:rPr>
+        <w:tab/>
+      </w:r>
+      <w:r>
+        <w:rPr>
+          <w:lang w:val="es-MX"/>
+        </w:rPr>
+        <w:tab/>
+      </w:r>
+      <w:r>
+        <w:rPr>
+          <w:lang w:val="es-MX"/>
+        </w:rPr>
+        <w:tab/>
+        <w:t>Escribir "(", matriz[i, j], "] " Sin Saltar</w:t>
+      </w:r>
+    </w:p>
+    <w:p>
+      <w:pPr>
+        <w:rPr>
+          <w:lang w:val="es-MX"/>
+        </w:rPr>
+      </w:pPr>
+      <w:r>
+        <w:rPr>
+          <w:lang w:val="es-MX"/>
+        </w:rPr>
+        <w:tab/>
+      </w:r>
+      <w:r>
+        <w:rPr>
+          <w:lang w:val="es-MX"/>
+        </w:rPr>
+        <w:tab/>
+        <w:t>Fin Para</w:t>
+      </w:r>
+    </w:p>
+    <w:p>
+      <w:pPr>
+        <w:rPr>
+          <w:lang w:val="es-MX"/>
+        </w:rPr>
+      </w:pPr>
+      <w:r>
+        <w:rPr>
+          <w:lang w:val="es-MX"/>
+        </w:rPr>
+        <w:tab/>
+      </w:r>
+      <w:r>
+        <w:rPr>
+          <w:lang w:val="es-MX"/>
+        </w:rPr>
+        <w:tab/>
+        <w:t>Escribir ""</w:t>
+      </w:r>
+    </w:p>
+    <w:p>
+      <w:pPr>
+        <w:rPr>
+          <w:lang w:val="es-MX"/>
+        </w:rPr>
+      </w:pPr>
+      <w:r>
+        <w:rPr>
+          <w:lang w:val="es-MX"/>
+        </w:rPr>
+        <w:tab/>
+        <w:t>FinPara</w:t>
+      </w:r>
+    </w:p>
+    <w:p>
+      <w:pPr>
+        <w:rPr>
+          <w:lang w:val="es-MX"/>
+        </w:rPr>
+      </w:pPr>
+      <w:r>
+        <w:rPr>
+          <w:lang w:val="es-MX"/>
+        </w:rPr>
+        <w:tab/>
+        <w:t>Escribir "Bajo la diagonal secundaria: "</w:t>
+      </w:r>
+    </w:p>
+    <w:p>
+      <w:pPr>
+        <w:rPr>
+          <w:lang w:val="es-MX"/>
+        </w:rPr>
+      </w:pPr>
+      <w:r>
+        <w:rPr>
+          <w:lang w:val="es-MX"/>
+        </w:rPr>
+        <w:tab/>
+        <w:t>Para i&lt;-2 Hasta matrizSize Con Paso 1 Hacer</w:t>
+      </w:r>
+    </w:p>
+    <w:p>
+      <w:pPr>
+        <w:rPr>
+          <w:lang w:val="es-MX"/>
+        </w:rPr>
+      </w:pPr>
+      <w:r>
+        <w:rPr>
+          <w:lang w:val="es-MX"/>
+        </w:rPr>
+        <w:tab/>
+      </w:r>
+      <w:r>
+        <w:rPr>
+          <w:lang w:val="es-MX"/>
+        </w:rPr>
+        <w:tab/>
+        <w:t>Para j&lt;-matrizSize-i+2 Hasta matrizSize Con Paso 1 Hacer</w:t>
+      </w:r>
+    </w:p>
+    <w:p>
+      <w:pPr>
+        <w:rPr>
+          <w:lang w:val="es-MX"/>
+        </w:rPr>
+      </w:pPr>
+      <w:r>
+        <w:rPr>
+          <w:lang w:val="es-MX"/>
+        </w:rPr>
+        <w:tab/>
+      </w:r>
+      <w:r>
+        <w:rPr>
+          <w:lang w:val="es-MX"/>
+        </w:rPr>
+        <w:tab/>
+      </w:r>
+      <w:r>
+        <w:rPr>
+          <w:lang w:val="es-MX"/>
+        </w:rPr>
+        <w:tab/>
+        <w:t>Escribir "([", matriz[i, j], "] " Sin Saltar</w:t>
+      </w:r>
+    </w:p>
+    <w:p>
+      <w:pPr>
+        <w:rPr>
+          <w:lang w:val="es-MX"/>
+        </w:rPr>
+      </w:pPr>
+      <w:r>
+        <w:rPr>
+          <w:lang w:val="es-MX"/>
+        </w:rPr>
+        <w:tab/>
+      </w:r>
+      <w:r>
+        <w:rPr>
+          <w:lang w:val="es-MX"/>
+        </w:rPr>
+        <w:tab/>
+        <w:t>FinPara</w:t>
+      </w:r>
+    </w:p>
+    <w:p>
+      <w:pPr>
+        <w:rPr>
+          <w:lang w:val="es-MX"/>
+        </w:rPr>
+      </w:pPr>
+      <w:r>
+        <w:rPr>
+          <w:lang w:val="es-MX"/>
+        </w:rPr>
+        <w:tab/>
+      </w:r>
+      <w:r>
+        <w:rPr>
+          <w:lang w:val="es-MX"/>
+        </w:rPr>
+        <w:tab/>
+        <w:t>Escribir ""</w:t>
+      </w:r>
+    </w:p>
+    <w:p>
+      <w:pPr>
+        <w:rPr>
+          <w:lang w:val="es-MX"/>
+        </w:rPr>
+      </w:pPr>
+      <w:r>
+        <w:rPr>
+          <w:lang w:val="es-MX"/>
+        </w:rPr>
+        <w:tab/>
+        <w:t>FinPara</w:t>
+      </w:r>
+    </w:p>
+    <w:p>
+      <w:pPr>
+        <w:rPr>
+          <w:lang w:val="es-MX"/>
+        </w:rPr>
+      </w:pPr>
+      <w:r>
+        <w:rPr>
+          <w:lang w:val="es-MX"/>
+        </w:rPr>
+        <w:t>FinAlgoritmo</w:t>
+      </w:r>
+      <w:bookmarkStart w:id="0" w:name="_GoBack"/>
+      <w:bookmarkEnd w:id="0"/>
     </w:p>
     <w:p>
       <w:pPr>
@@ -224,21 +692,21 @@
           <w:szCs w:val="24"/>
           <w:lang w:val="es-MX"/>
         </w:rPr>
+        <w:t>Diagrama de flujo:</w:t>
+      </w:r>
+    </w:p>
+    <w:p>
+      <w:pPr>
+        <w:rPr>
+          <w:lang w:val="es-MX"/>
+        </w:rPr>
+      </w:pPr>
+      <w:r>
+        <w:rPr>
+          <w:noProof/>
+          <w:lang w:val="es-MX"/>
+        </w:rPr>
         <w:lastRenderedPageBreak/>
-        <w:t>Diagrama de flujo:</w:t>
-      </w:r>
-    </w:p>
-    <w:p>
-      <w:pPr>
-        <w:rPr>
-          <w:lang w:val="es-MX"/>
-        </w:rPr>
-      </w:pPr>
-      <w:r>
-        <w:rPr>
-          <w:noProof/>
-          <w:lang w:val="es-MX"/>
-        </w:rPr>
         <w:drawing>
           <wp:inline distT="0" distB="0" distL="0" distR="0" wp14:anchorId="7E6F7609" wp14:editId="6EF811EC">
             <wp:extent cx="5394960" cy="6804660"/>
@@ -257,7 +725,7 @@
                     </pic:cNvPicPr>
                   </pic:nvPicPr>
                   <pic:blipFill>
-                    <a:blip r:embed="rId7">
+                    <a:blip r:embed="rId5">
                       <a:extLst>
                         <a:ext uri="{28A0092B-C50C-407E-A947-70E740481C1C}">
                           <a14:useLocalDpi xmlns:a14="http://schemas.microsoft.com/office/drawing/2010/main" val="0"/>
@@ -342,7 +810,6 @@
         <w:rPr>
           <w:lang w:val="es-MX"/>
         </w:rPr>
-        <w:lastRenderedPageBreak/>
         <w:t>Prueba de escritorio:</w:t>
       </w:r>
     </w:p>
@@ -392,6 +859,7 @@
                 <w:lang w:val="es-MX" w:eastAsia="es-MX"/>
                 <w14:ligatures w14:val="none"/>
               </w:rPr>
+              <w:lastRenderedPageBreak/>
               <w:t>Matriz principal</w:t>
             </w:r>
           </w:p>
@@ -525,8 +993,6 @@
               </w:rPr>
               <w:t xml:space="preserve">                  0</w:t>
             </w:r>
-            <w:bookmarkStart w:id="0" w:name="_GoBack"/>
-            <w:bookmarkEnd w:id="0"/>
           </w:p>
         </w:tc>
         <w:tc>

</xml_diff>